<commit_message>
[Test] Test MCExcel document
</commit_message>
<xml_diff>
--- a/毕业论文.docx
+++ b/毕业论文.docx
@@ -2,74 +2,47 @@
 <file path=word/document.xml><?xml version="1.0" encoding="utf-8"?>
 <w:document xmlns:wpc="http://schemas.microsoft.com/office/word/2010/wordprocessingCanvas" xmlns:mo="http://schemas.microsoft.com/office/mac/office/2008/main" xmlns:mc="http://schemas.openxmlformats.org/markup-compatibility/2006" xmlns:mv="urn:schemas-microsoft-com:mac:vml" xmlns:o="urn:schemas-microsoft-com:office:office" xmlns:r="http://schemas.openxmlformats.org/officeDocument/2006/relationships" xmlns:m="http://schemas.openxmlformats.org/officeDocument/2006/math" xmlns:v="urn:schemas-microsoft-com:vml" xmlns:wp14="http://schemas.microsoft.com/office/word/2010/wordprocessingDrawing" xmlns:wp="http://schemas.openxmlformats.org/drawingml/2006/wordprocessingDrawing" xmlns:w10="urn:schemas-microsoft-com:office:word" xmlns:w="http://schemas.openxmlformats.org/wordprocessingml/2006/main" xmlns:w14="http://schemas.microsoft.com/office/word/2010/wordml" xmlns:w15="http://schemas.microsoft.com/office/word/2012/wordml" xmlns:wpg="http://schemas.microsoft.com/office/word/2010/wordprocessingGroup" xmlns:wpi="http://schemas.microsoft.com/office/word/2010/wordprocessingInk" xmlns:wne="http://schemas.microsoft.com/office/word/2006/wordml" xmlns:wps="http://schemas.microsoft.com/office/word/2010/wordprocessingShape" mc:Ignorable="w14 w15 wp14">
   <w:body>
-    <w:bookmarkStart w:id="0" w:name="_GoBack" w:displacedByCustomXml="next"/>
-    <w:bookmarkEnd w:id="0" w:displacedByCustomXml="next"/>
-    <w:sdt>
-      <w:sdtPr>
-        <w:id w:val="531926830"/>
-        <w:placeholder>
-          <w:docPart w:val="511B8BDAD20C0644875FFF782D47F5FB"/>
-        </w:placeholder>
-        <w:temporary/>
-        <w:showingPlcHdr/>
-      </w:sdtPr>
-      <w:sdtEndPr/>
-      <w:sdtContent>
-        <w:p>
-          <w:pPr>
-            <w:pStyle w:val="a5"/>
-          </w:pPr>
-          <w:r>
-            <w:t>副标题</w:t>
-          </w:r>
-        </w:p>
-      </w:sdtContent>
-    </w:sdt>
-    <w:sdt>
-      <w:sdtPr>
-        <w:id w:val="833881155"/>
-        <w:placeholder>
-          <w:docPart w:val="A0FC8366C96570458EDABCCD5F7E9359"/>
-        </w:placeholder>
-        <w:temporary/>
-        <w:showingPlcHdr/>
-      </w:sdtPr>
-      <w:sdtEndPr/>
-      <w:sdtContent>
-        <w:p>
-          <w:pPr>
-            <w:pStyle w:val="a7"/>
-          </w:pPr>
-          <w:r>
-            <w:t>标题</w:t>
-          </w:r>
-        </w:p>
-      </w:sdtContent>
-    </w:sdt>
-    <w:sdt>
-      <w:sdtPr>
-        <w:id w:val="-1086150644"/>
-        <w:placeholder>
-          <w:docPart w:val="7ADCAF61AD68FB4BBCD689B2E37151F8"/>
-        </w:placeholder>
-        <w:temporary/>
-        <w:showingPlcHdr/>
-      </w:sdtPr>
-      <w:sdtEndPr/>
-      <w:sdtContent>
-        <w:p>
-          <w:pPr>
-            <w:pStyle w:val="ae"/>
-          </w:pPr>
-          <w:r>
-            <w:rPr>
-              <w:noProof/>
-            </w:rPr>
-            <w:t>作者</w:t>
-          </w:r>
-        </w:p>
-      </w:sdtContent>
-    </w:sdt>
+    <w:p>
+      <w:pPr>
+        <w:pStyle w:val="a5"/>
+        <w:rPr>
+          <w:lang w:val="en-US"/>
+        </w:rPr>
+      </w:pPr>
+      <w:r>
+        <w:t>D</w:t>
+      </w:r>
+      <w:r>
+        <w:rPr>
+          <w:rFonts w:hint="eastAsia"/>
+        </w:rPr>
+        <w:t>i</w:t>
+      </w:r>
+      <w:r>
+        <w:rPr>
+          <w:lang w:val="en-US"/>
+        </w:rPr>
+        <w:t>ff</w:t>
+      </w:r>
+    </w:p>
+    <w:p>
+      <w:pPr>
+        <w:pStyle w:val="a7"/>
+      </w:pPr>
+      <w:r>
+        <w:t>Git for non-coders</w:t>
+      </w:r>
+    </w:p>
+    <w:p>
+      <w:pPr>
+        <w:pStyle w:val="ae"/>
+      </w:pPr>
+      <w:r>
+        <w:t>Forrest</w:t>
+      </w:r>
+      <w:bookmarkStart w:id="0" w:name="_GoBack"/>
+      <w:bookmarkEnd w:id="0"/>
+    </w:p>
     <w:p>
       <w:r>
         <w:rPr>
@@ -1758,6 +1731,7 @@
     <w:lsdException w:name="HTML Sample" w:semiHidden="1" w:unhideWhenUsed="1"/>
     <w:lsdException w:name="HTML Typewriter" w:semiHidden="1" w:unhideWhenUsed="1"/>
     <w:lsdException w:name="HTML Variable" w:semiHidden="1" w:unhideWhenUsed="1"/>
+    <w:lsdException w:name="Normal Table" w:semiHidden="1" w:unhideWhenUsed="1"/>
     <w:lsdException w:name="annotation subject" w:semiHidden="1" w:unhideWhenUsed="1"/>
     <w:lsdException w:name="No List" w:semiHidden="1" w:unhideWhenUsed="1"/>
     <w:lsdException w:name="Outline List 1" w:semiHidden="1" w:unhideWhenUsed="1"/>
@@ -1803,9 +1777,11 @@
     <w:lsdException w:name="Table Subtle 1" w:semiHidden="1" w:unhideWhenUsed="1"/>
     <w:lsdException w:name="Table Subtle 2" w:semiHidden="1" w:unhideWhenUsed="1"/>
     <w:lsdException w:name="Table Web 1" w:semiHidden="1" w:unhideWhenUsed="1"/>
+    <w:lsdException w:name="Table Web 2" w:semiHidden="1" w:unhideWhenUsed="1"/>
     <w:lsdException w:name="Table Web 3" w:semiHidden="1" w:unhideWhenUsed="1"/>
     <w:lsdException w:name="Balloon Text" w:semiHidden="1" w:unhideWhenUsed="1"/>
     <w:lsdException w:name="Table Grid" w:uiPriority="39"/>
+    <w:lsdException w:name="Table Theme" w:semiHidden="1" w:unhideWhenUsed="1"/>
     <w:lsdException w:name="Placeholder Text" w:semiHidden="1"/>
     <w:lsdException w:name="No Spacing" w:semiHidden="1" w:uiPriority="1" w:unhideWhenUsed="1" w:qFormat="1"/>
     <w:lsdException w:name="Light Shading" w:uiPriority="60"/>
@@ -2668,87 +2644,6 @@
   <w:docParts>
     <w:docPart>
       <w:docPartPr>
-        <w:name w:val="511B8BDAD20C0644875FFF782D47F5FB"/>
-        <w:category>
-          <w:name w:val="常规"/>
-          <w:gallery w:val="placeholder"/>
-        </w:category>
-        <w:types>
-          <w:type w:val="bbPlcHdr"/>
-        </w:types>
-        <w:behaviors>
-          <w:behavior w:val="content"/>
-        </w:behaviors>
-        <w:guid w:val="{42F8BC8A-247B-0D4F-A686-CC91FACE7C0A}"/>
-      </w:docPartPr>
-      <w:docPartBody>
-        <w:p>
-          <w:pPr>
-            <w:pStyle w:val="511B8BDAD20C0644875FFF782D47F5FB"/>
-          </w:pPr>
-          <w:r>
-            <w:t>副标题</w:t>
-          </w:r>
-        </w:p>
-      </w:docPartBody>
-    </w:docPart>
-    <w:docPart>
-      <w:docPartPr>
-        <w:name w:val="A0FC8366C96570458EDABCCD5F7E9359"/>
-        <w:category>
-          <w:name w:val="常规"/>
-          <w:gallery w:val="placeholder"/>
-        </w:category>
-        <w:types>
-          <w:type w:val="bbPlcHdr"/>
-        </w:types>
-        <w:behaviors>
-          <w:behavior w:val="content"/>
-        </w:behaviors>
-        <w:guid w:val="{EE7E16B1-D1D9-5949-BC05-905DADE84D78}"/>
-      </w:docPartPr>
-      <w:docPartBody>
-        <w:p>
-          <w:pPr>
-            <w:pStyle w:val="A0FC8366C96570458EDABCCD5F7E9359"/>
-          </w:pPr>
-          <w:r>
-            <w:t>标题</w:t>
-          </w:r>
-        </w:p>
-      </w:docPartBody>
-    </w:docPart>
-    <w:docPart>
-      <w:docPartPr>
-        <w:name w:val="7ADCAF61AD68FB4BBCD689B2E37151F8"/>
-        <w:category>
-          <w:name w:val="常规"/>
-          <w:gallery w:val="placeholder"/>
-        </w:category>
-        <w:types>
-          <w:type w:val="bbPlcHdr"/>
-        </w:types>
-        <w:behaviors>
-          <w:behavior w:val="content"/>
-        </w:behaviors>
-        <w:guid w:val="{EC535FEC-0C6B-754A-8889-44AAF5849935}"/>
-      </w:docPartPr>
-      <w:docPartBody>
-        <w:p>
-          <w:pPr>
-            <w:pStyle w:val="7ADCAF61AD68FB4BBCD689B2E37151F8"/>
-          </w:pPr>
-          <w:r>
-            <w:rPr>
-              <w:noProof/>
-            </w:rPr>
-            <w:t>作者</w:t>
-          </w:r>
-        </w:p>
-      </w:docPartBody>
-    </w:docPart>
-    <w:docPart>
-      <w:docPartPr>
         <w:name w:val="CD7B6B98E955EC4EB207754AE245C334"/>
         <w:category>
           <w:name w:val="常规"/>
@@ -2771,13 +2666,7 @@
             <w:rPr>
               <w:noProof/>
             </w:rPr>
-            <w:t>标题</w:t>
-          </w:r>
-          <w:r>
-            <w:rPr>
-              <w:noProof/>
-            </w:rPr>
-            <w:t xml:space="preserve"> 1</w:t>
+            <w:t>标题 1</w:t>
           </w:r>
         </w:p>
       </w:docPartBody>
@@ -2829,13 +2718,7 @@
             <w:pStyle w:val="a"/>
           </w:pPr>
           <w:r>
-            <w:t>在计算机、平板电脑或手机上使用</w:t>
-          </w:r>
-          <w:r>
-            <w:t xml:space="preserve"> Word </w:t>
-          </w:r>
-          <w:r>
-            <w:t>查看和编辑此文档。</w:t>
+            <w:t>在计算机、平板电脑或手机上使用 Word 查看和编辑此文档。</w:t>
           </w:r>
         </w:p>
         <w:p>
@@ -2843,37 +2726,7 @@
             <w:pStyle w:val="DA9C732F38274748815BB4792B8C70DB"/>
           </w:pPr>
           <w:r>
-            <w:t>在</w:t>
-          </w:r>
-          <w:r>
-            <w:t xml:space="preserve"> Windows</w:t>
-          </w:r>
-          <w:r>
-            <w:t>、</w:t>
-          </w:r>
-          <w:r>
-            <w:t>Mac</w:t>
-          </w:r>
-          <w:r>
-            <w:t>、</w:t>
-          </w:r>
-          <w:r>
-            <w:t xml:space="preserve">Android </w:t>
-          </w:r>
-          <w:r>
-            <w:t>或</w:t>
-          </w:r>
-          <w:r>
-            <w:t xml:space="preserve"> iOS </w:t>
-          </w:r>
-          <w:r>
-            <w:t>设备上使用</w:t>
-          </w:r>
-          <w:r>
-            <w:t xml:space="preserve"> Word</w:t>
-          </w:r>
-          <w:r>
-            <w:t>，您可以编辑文本，轻松地插入图片、形状和表格等内容，无缝地将文档保存到云端。</w:t>
+            <w:t>在 Windows、Mac、Android 或 iOS 设备上使用 Word，您可以编辑文本，轻松地插入图片、形状和表格等内容，无缝地将文档保存到云端。</w:t>
           </w:r>
         </w:p>
       </w:docPartBody>
@@ -2899,10 +2752,7 @@
             <w:pStyle w:val="0D2776A07E7EAD47BBC162F9E2BDAD9F"/>
           </w:pPr>
           <w:r>
-            <w:t>标题</w:t>
-          </w:r>
-          <w:r>
-            <w:t xml:space="preserve"> 2</w:t>
+            <w:t>标题 2</w:t>
           </w:r>
         </w:p>
       </w:docPartBody>
@@ -2928,19 +2778,7 @@
             <w:pStyle w:val="C823275A368FAD49B7CD06302508CBEA"/>
           </w:pPr>
           <w:r>
-            <w:t>想要从文件中插入图片，或者添加形状、文本框或表格？没问题！在功能区的</w:t>
-          </w:r>
-          <w:r>
-            <w:t>“</w:t>
-          </w:r>
-          <w:r>
-            <w:t>插入</w:t>
-          </w:r>
-          <w:r>
-            <w:t>”</w:t>
-          </w:r>
-          <w:r>
-            <w:t>选项卡上，点击所需选项即可。</w:t>
+            <w:t>想要从文件中插入图片，或者添加形状、文本框或表格？没问题！在功能区的“插入”选项卡上，点击所需选项即可。</w:t>
           </w:r>
         </w:p>
       </w:docPartBody>
@@ -2966,13 +2804,7 @@
             <w:pStyle w:val="46DB8FBD534C4C44AE3F904E1317D300"/>
           </w:pPr>
           <w:r>
-            <w:t>“</w:t>
-          </w:r>
-          <w:r>
-            <w:t>引文</w:t>
-          </w:r>
-          <w:r>
-            <w:t>”</w:t>
+            <w:t>“引文”</w:t>
           </w:r>
         </w:p>
       </w:docPartBody>
@@ -2998,31 +2830,7 @@
             <w:pStyle w:val="F547D42DD5D4344197613E7D3D81CD76"/>
           </w:pPr>
           <w:r>
-            <w:t>要通过点击应用您在此页面上看到的任何文本格式，请在功能区的</w:t>
-          </w:r>
-          <w:r>
-            <w:t>“</w:t>
-          </w:r>
-          <w:r>
-            <w:t>开始</w:t>
-          </w:r>
-          <w:r>
-            <w:t>”</w:t>
-          </w:r>
-          <w:r>
-            <w:t>选项卡上查看</w:t>
-          </w:r>
-          <w:r>
-            <w:t>“</w:t>
-          </w:r>
-          <w:r>
-            <w:t>样式</w:t>
-          </w:r>
-          <w:r>
-            <w:t>”</w:t>
-          </w:r>
-          <w:r>
-            <w:t>。</w:t>
+            <w:t>要通过点击应用您在此页面上看到的任何文本格式，请在功能区的“开始”选项卡上查看“样式”。</w:t>
           </w:r>
         </w:p>
       </w:docPartBody>
@@ -3461,6 +3269,8 @@
   <w:rsids>
     <w:rsidRoot w:val="00065819"/>
     <w:rsid w:val="00065819"/>
+    <w:rsid w:val="001A7715"/>
+    <w:rsid w:val="00787858"/>
   </w:rsids>
   <m:mathPr>
     <m:mathFont m:val="Cambria Math"/>

</xml_diff>